<commit_message>
updated report for section A1
updated report for section A1
Moved code into part 4
</commit_message>
<xml_diff>
--- a/Phase 4/Report.docx
+++ b/Phase 4/Report.docx
@@ -2,6 +2,681 @@
 <file path=word/document.xml><?xml version="1.0" encoding="utf-8"?>
 <w:document xmlns:wpc="http://schemas.microsoft.com/office/word/2010/wordprocessingCanvas" xmlns:cx="http://schemas.microsoft.com/office/drawing/2014/chartex" xmlns:cx1="http://schemas.microsoft.com/office/drawing/2015/9/8/chartex" xmlns:cx2="http://schemas.microsoft.com/office/drawing/2015/10/21/chartex" xmlns:cx3="http://schemas.microsoft.com/office/drawing/2016/5/9/chartex" xmlns:cx4="http://schemas.microsoft.com/office/drawing/2016/5/10/chartex" xmlns:cx5="http://schemas.microsoft.com/office/drawing/2016/5/11/chartex" xmlns:cx6="http://schemas.microsoft.com/office/drawing/2016/5/12/chartex" xmlns:cx7="http://schemas.microsoft.com/office/drawing/2016/5/13/chartex" xmlns:cx8="http://schemas.microsoft.com/office/drawing/2016/5/14/chartex" xmlns:mc="http://schemas.openxmlformats.org/markup-compatibility/2006" xmlns:aink="http://schemas.microsoft.com/office/drawing/2016/ink" xmlns:am3d="http://schemas.microsoft.com/office/drawing/2017/model3d" xmlns:o="urn:schemas-microsoft-com:office:office" xmlns:oel="http://schemas.microsoft.com/office/2019/extlst" xmlns:r="http://schemas.openxmlformats.org/officeDocument/2006/relationships" xmlns:m="http://schemas.openxmlformats.org/officeDocument/2006/math" xmlns:v="urn:schemas-microsoft-com:vml" xmlns:wp14="http://schemas.microsoft.com/office/word/2010/wordprocessingDrawing" xmlns:wp="http://schemas.openxmlformats.org/drawingml/2006/wordprocessingDrawing" xmlns:w10="urn:schemas-microsoft-com:office:word" xmlns:w="http://schemas.openxmlformats.org/wordprocessingml/2006/main" xmlns:w14="http://schemas.microsoft.com/office/word/2010/wordml" xmlns:w15="http://schemas.microsoft.com/office/word/2012/wordml" xmlns:w16cex="http://schemas.microsoft.com/office/word/2018/wordml/cex" xmlns:w16cid="http://schemas.microsoft.com/office/word/2016/wordml/cid" xmlns:w16="http://schemas.microsoft.com/office/word/2018/wordml" xmlns:w16du="http://schemas.microsoft.com/office/word/2023/wordml/word16du" xmlns:w16sdtdh="http://schemas.microsoft.com/office/word/2020/wordml/sdtdatahash" xmlns:w16se="http://schemas.microsoft.com/office/word/2015/wordml/symex" xmlns:wpg="http://schemas.microsoft.com/office/word/2010/wordprocessingGroup" xmlns:wpi="http://schemas.microsoft.com/office/word/2010/wordprocessingInk" xmlns:wne="http://schemas.microsoft.com/office/word/2006/wordml" xmlns:wps="http://schemas.microsoft.com/office/word/2010/wordprocessingShape" mc:Ignorable="w14 w15 w16se w16cid w16 w16cex w16sdtdh wp14">
   <w:body>
+    <w:p>
+      <w:pPr>
+        <w:pStyle w:val="NoSpacing"/>
+        <w:rPr>
+          <w:b/>
+          <w:bCs/>
+          <w:u w:val="single"/>
+        </w:rPr>
+      </w:pPr>
+      <w:r>
+        <w:rPr>
+          <w:b/>
+          <w:bCs/>
+          <w:u w:val="single"/>
+        </w:rPr>
+        <w:t>Data Summarization</w:t>
+      </w:r>
+    </w:p>
+    <w:p>
+      <w:pPr>
+        <w:pStyle w:val="NoSpacing"/>
+      </w:pPr>
+      <w:r>
+        <w:t xml:space="preserve">We had an idea </w:t>
+      </w:r>
+      <w:r>
+        <w:t xml:space="preserve">that we wanted to classify the outcomes of the fires as either good or bad. Depending on the number of casualties, the number of people displaced </w:t>
+      </w:r>
+      <w:r>
+        <w:t>and the estimated damages in CAD$ so those were the attributes we evaluated.</w:t>
+      </w:r>
+    </w:p>
+    <w:p>
+      <w:pPr>
+        <w:pStyle w:val="NoSpacing"/>
+      </w:pPr>
+    </w:p>
+    <w:p>
+      <w:pPr>
+        <w:pStyle w:val="NoSpacing"/>
+      </w:pPr>
+      <w:r>
+        <w:t xml:space="preserve">We began by looking at the </w:t>
+      </w:r>
+      <w:r>
+        <w:t xml:space="preserve">estimated damages in CAD dollars, we chose to use a boxplot, </w:t>
+      </w:r>
+      <w:r>
+        <w:t xml:space="preserve">as can be seen in the following </w:t>
+      </w:r>
+      <w:proofErr w:type="gramStart"/>
+      <w:r>
+        <w:t>graph</w:t>
+      </w:r>
+      <w:proofErr w:type="gramEnd"/>
+      <w:r>
+        <w:t xml:space="preserve"> </w:t>
+      </w:r>
+    </w:p>
+    <w:p>
+      <w:pPr>
+        <w:pStyle w:val="NoSpacing"/>
+      </w:pPr>
+    </w:p>
+    <w:p>
+      <w:pPr>
+        <w:pStyle w:val="NoSpacing"/>
+      </w:pPr>
+      <w:r>
+        <w:t xml:space="preserve"> </w:t>
+      </w:r>
+      <w:r>
+        <w:rPr>
+          <w:noProof/>
+        </w:rPr>
+        <w:drawing>
+          <wp:inline distT="0" distB="0" distL="0" distR="0" wp14:anchorId="2193B0F2" wp14:editId="645095FE">
+            <wp:extent cx="4883785" cy="3962400"/>
+            <wp:effectExtent l="0" t="0" r="0" b="0"/>
+            <wp:docPr id="2" name="Picture 2" descr="Chart&#10;&#10;Description automatically generated"/>
+            <wp:cNvGraphicFramePr>
+              <a:graphicFrameLocks xmlns:a="http://schemas.openxmlformats.org/drawingml/2006/main" noChangeAspect="1"/>
+            </wp:cNvGraphicFramePr>
+            <a:graphic xmlns:a="http://schemas.openxmlformats.org/drawingml/2006/main">
+              <a:graphicData uri="http://schemas.openxmlformats.org/drawingml/2006/picture">
+                <pic:pic xmlns:pic="http://schemas.openxmlformats.org/drawingml/2006/picture">
+                  <pic:nvPicPr>
+                    <pic:cNvPr id="2" name="Picture 2" descr="Chart&#10;&#10;Description automatically generated"/>
+                    <pic:cNvPicPr>
+                      <a:picLocks noChangeAspect="1" noChangeArrowheads="1"/>
+                    </pic:cNvPicPr>
+                  </pic:nvPicPr>
+                  <pic:blipFill>
+                    <a:blip r:embed="rId4">
+                      <a:extLst>
+                        <a:ext uri="{28A0092B-C50C-407E-A947-70E740481C1C}">
+                          <a14:useLocalDpi xmlns:a14="http://schemas.microsoft.com/office/drawing/2010/main" val="0"/>
+                        </a:ext>
+                      </a:extLst>
+                    </a:blip>
+                    <a:srcRect/>
+                    <a:stretch>
+                      <a:fillRect/>
+                    </a:stretch>
+                  </pic:blipFill>
+                  <pic:spPr bwMode="auto">
+                    <a:xfrm>
+                      <a:off x="0" y="0"/>
+                      <a:ext cx="4883785" cy="3962400"/>
+                    </a:xfrm>
+                    <a:prstGeom prst="rect">
+                      <a:avLst/>
+                    </a:prstGeom>
+                    <a:noFill/>
+                    <a:ln>
+                      <a:noFill/>
+                    </a:ln>
+                  </pic:spPr>
+                </pic:pic>
+              </a:graphicData>
+            </a:graphic>
+          </wp:inline>
+        </w:drawing>
+      </w:r>
+    </w:p>
+    <w:p>
+      <w:pPr>
+        <w:pStyle w:val="NoSpacing"/>
+      </w:pPr>
+      <w:proofErr w:type="gramStart"/>
+      <w:r>
+        <w:t>However</w:t>
+      </w:r>
+      <w:proofErr w:type="gramEnd"/>
+      <w:r>
+        <w:t xml:space="preserve"> the outliers </w:t>
+      </w:r>
+      <w:r>
+        <w:t xml:space="preserve">prevent the values in the boxplot from being distinguishable so, a version without the </w:t>
+      </w:r>
+      <w:r>
+        <w:t xml:space="preserve">dots representing the </w:t>
+      </w:r>
+      <w:r>
+        <w:t>outliers was created</w:t>
+      </w:r>
+      <w:r>
+        <w:t xml:space="preserve"> to get a better idea of scale, as can be seen here, the </w:t>
+      </w:r>
+      <w:r>
+        <w:t>first quantile consists of estimated damages being equal to</w:t>
+      </w:r>
+      <w:r>
+        <w:t xml:space="preserve"> 0</w:t>
+      </w:r>
+      <w:r>
+        <w:t>$</w:t>
+      </w:r>
+      <w:r>
+        <w:t>:</w:t>
+      </w:r>
+    </w:p>
+    <w:p>
+      <w:pPr>
+        <w:pStyle w:val="NoSpacing"/>
+      </w:pPr>
+    </w:p>
+    <w:p>
+      <w:pPr>
+        <w:pStyle w:val="NoSpacing"/>
+      </w:pPr>
+      <w:r>
+        <w:rPr>
+          <w:noProof/>
+        </w:rPr>
+        <w:lastRenderedPageBreak/>
+        <w:drawing>
+          <wp:inline distT="0" distB="0" distL="0" distR="0" wp14:anchorId="3C8E006B" wp14:editId="1E0E0BB2">
+            <wp:extent cx="4315691" cy="3282534"/>
+            <wp:effectExtent l="0" t="0" r="8890" b="0"/>
+            <wp:docPr id="3" name="Picture 3" descr="Chart, box and whisker chart&#10;&#10;Description automatically generated"/>
+            <wp:cNvGraphicFramePr>
+              <a:graphicFrameLocks xmlns:a="http://schemas.openxmlformats.org/drawingml/2006/main" noChangeAspect="1"/>
+            </wp:cNvGraphicFramePr>
+            <a:graphic xmlns:a="http://schemas.openxmlformats.org/drawingml/2006/main">
+              <a:graphicData uri="http://schemas.openxmlformats.org/drawingml/2006/picture">
+                <pic:pic xmlns:pic="http://schemas.openxmlformats.org/drawingml/2006/picture">
+                  <pic:nvPicPr>
+                    <pic:cNvPr id="3" name="Picture 3" descr="Chart, box and whisker chart&#10;&#10;Description automatically generated"/>
+                    <pic:cNvPicPr>
+                      <a:picLocks noChangeAspect="1" noChangeArrowheads="1"/>
+                    </pic:cNvPicPr>
+                  </pic:nvPicPr>
+                  <pic:blipFill>
+                    <a:blip r:embed="rId5">
+                      <a:extLst>
+                        <a:ext uri="{28A0092B-C50C-407E-A947-70E740481C1C}">
+                          <a14:useLocalDpi xmlns:a14="http://schemas.microsoft.com/office/drawing/2010/main" val="0"/>
+                        </a:ext>
+                      </a:extLst>
+                    </a:blip>
+                    <a:srcRect/>
+                    <a:stretch>
+                      <a:fillRect/>
+                    </a:stretch>
+                  </pic:blipFill>
+                  <pic:spPr bwMode="auto">
+                    <a:xfrm>
+                      <a:off x="0" y="0"/>
+                      <a:ext cx="4317724" cy="3284080"/>
+                    </a:xfrm>
+                    <a:prstGeom prst="rect">
+                      <a:avLst/>
+                    </a:prstGeom>
+                    <a:noFill/>
+                    <a:ln>
+                      <a:noFill/>
+                    </a:ln>
+                  </pic:spPr>
+                </pic:pic>
+              </a:graphicData>
+            </a:graphic>
+          </wp:inline>
+        </w:drawing>
+      </w:r>
+    </w:p>
+    <w:p>
+      <w:pPr>
+        <w:pStyle w:val="NoSpacing"/>
+      </w:pPr>
+      <w:r>
+        <w:t xml:space="preserve">Next, we looked at the casualties and found that </w:t>
+      </w:r>
+      <w:proofErr w:type="gramStart"/>
+      <w:r>
+        <w:t>the vast majority of</w:t>
+      </w:r>
+      <w:proofErr w:type="gramEnd"/>
+      <w:r>
+        <w:t xml:space="preserve"> the data fell at 0 casualties, skewing us towards good outcomes.</w:t>
+      </w:r>
+      <w:r>
+        <w:t xml:space="preserve"> As is shown in the following graph:</w:t>
+      </w:r>
+    </w:p>
+    <w:p>
+      <w:pPr>
+        <w:pStyle w:val="NoSpacing"/>
+      </w:pPr>
+    </w:p>
+    <w:p>
+      <w:pPr>
+        <w:pStyle w:val="NoSpacing"/>
+      </w:pPr>
+      <w:r>
+        <w:rPr>
+          <w:noProof/>
+        </w:rPr>
+        <w:drawing>
+          <wp:inline distT="0" distB="0" distL="0" distR="0" wp14:anchorId="325779C6" wp14:editId="2E2D66F4">
+            <wp:extent cx="5375564" cy="3952341"/>
+            <wp:effectExtent l="0" t="0" r="0" b="0"/>
+            <wp:docPr id="1" name="Picture 1" descr="Chart, histogram&#10;&#10;Description automatically generated"/>
+            <wp:cNvGraphicFramePr>
+              <a:graphicFrameLocks xmlns:a="http://schemas.openxmlformats.org/drawingml/2006/main" noChangeAspect="1"/>
+            </wp:cNvGraphicFramePr>
+            <a:graphic xmlns:a="http://schemas.openxmlformats.org/drawingml/2006/main">
+              <a:graphicData uri="http://schemas.openxmlformats.org/drawingml/2006/picture">
+                <pic:pic xmlns:pic="http://schemas.openxmlformats.org/drawingml/2006/picture">
+                  <pic:nvPicPr>
+                    <pic:cNvPr id="1" name="Picture 1" descr="Chart, histogram&#10;&#10;Description automatically generated"/>
+                    <pic:cNvPicPr>
+                      <a:picLocks noChangeAspect="1" noChangeArrowheads="1"/>
+                    </pic:cNvPicPr>
+                  </pic:nvPicPr>
+                  <pic:blipFill>
+                    <a:blip r:embed="rId6">
+                      <a:extLst>
+                        <a:ext uri="{28A0092B-C50C-407E-A947-70E740481C1C}">
+                          <a14:useLocalDpi xmlns:a14="http://schemas.microsoft.com/office/drawing/2010/main" val="0"/>
+                        </a:ext>
+                      </a:extLst>
+                    </a:blip>
+                    <a:srcRect/>
+                    <a:stretch>
+                      <a:fillRect/>
+                    </a:stretch>
+                  </pic:blipFill>
+                  <pic:spPr bwMode="auto">
+                    <a:xfrm>
+                      <a:off x="0" y="0"/>
+                      <a:ext cx="5375853" cy="3952553"/>
+                    </a:xfrm>
+                    <a:prstGeom prst="rect">
+                      <a:avLst/>
+                    </a:prstGeom>
+                    <a:noFill/>
+                    <a:ln>
+                      <a:noFill/>
+                    </a:ln>
+                  </pic:spPr>
+                </pic:pic>
+              </a:graphicData>
+            </a:graphic>
+          </wp:inline>
+        </w:drawing>
+      </w:r>
+    </w:p>
+    <w:p>
+      <w:pPr>
+        <w:pStyle w:val="NoSpacing"/>
+      </w:pPr>
+      <w:r>
+        <w:lastRenderedPageBreak/>
+        <w:t xml:space="preserve">Similar findings were </w:t>
+      </w:r>
+      <w:r>
+        <w:t>observed for the number of people displaced</w:t>
+      </w:r>
+      <w:r>
+        <w:t xml:space="preserve">, where </w:t>
+      </w:r>
+      <w:proofErr w:type="gramStart"/>
+      <w:r>
+        <w:t>the majority of</w:t>
+      </w:r>
+      <w:proofErr w:type="gramEnd"/>
+      <w:r>
+        <w:t xml:space="preserve"> cases have 0 people displaced but here the outliers are much more drastic, as can be observed in the histogram and boxplot below</w:t>
+      </w:r>
+      <w:r>
+        <w:t>:</w:t>
+      </w:r>
+    </w:p>
+    <w:p>
+      <w:pPr>
+        <w:pStyle w:val="NoSpacing"/>
+      </w:pPr>
+      <w:r>
+        <w:rPr>
+          <w:noProof/>
+        </w:rPr>
+        <w:drawing>
+          <wp:inline distT="0" distB="0" distL="0" distR="0" wp14:anchorId="5BA225AF" wp14:editId="4A81B454">
+            <wp:extent cx="2867891" cy="2141652"/>
+            <wp:effectExtent l="0" t="0" r="8890" b="0"/>
+            <wp:docPr id="4" name="Picture 4" descr="Chart, histogram&#10;&#10;Description automatically generated"/>
+            <wp:cNvGraphicFramePr>
+              <a:graphicFrameLocks xmlns:a="http://schemas.openxmlformats.org/drawingml/2006/main" noChangeAspect="1"/>
+            </wp:cNvGraphicFramePr>
+            <a:graphic xmlns:a="http://schemas.openxmlformats.org/drawingml/2006/main">
+              <a:graphicData uri="http://schemas.openxmlformats.org/drawingml/2006/picture">
+                <pic:pic xmlns:pic="http://schemas.openxmlformats.org/drawingml/2006/picture">
+                  <pic:nvPicPr>
+                    <pic:cNvPr id="4" name="Picture 4" descr="Chart, histogram&#10;&#10;Description automatically generated"/>
+                    <pic:cNvPicPr>
+                      <a:picLocks noChangeAspect="1" noChangeArrowheads="1"/>
+                    </pic:cNvPicPr>
+                  </pic:nvPicPr>
+                  <pic:blipFill>
+                    <a:blip r:embed="rId7">
+                      <a:extLst>
+                        <a:ext uri="{28A0092B-C50C-407E-A947-70E740481C1C}">
+                          <a14:useLocalDpi xmlns:a14="http://schemas.microsoft.com/office/drawing/2010/main" val="0"/>
+                        </a:ext>
+                      </a:extLst>
+                    </a:blip>
+                    <a:srcRect/>
+                    <a:stretch>
+                      <a:fillRect/>
+                    </a:stretch>
+                  </pic:blipFill>
+                  <pic:spPr bwMode="auto">
+                    <a:xfrm>
+                      <a:off x="0" y="0"/>
+                      <a:ext cx="2879025" cy="2149967"/>
+                    </a:xfrm>
+                    <a:prstGeom prst="rect">
+                      <a:avLst/>
+                    </a:prstGeom>
+                    <a:noFill/>
+                    <a:ln>
+                      <a:noFill/>
+                    </a:ln>
+                  </pic:spPr>
+                </pic:pic>
+              </a:graphicData>
+            </a:graphic>
+          </wp:inline>
+        </w:drawing>
+      </w:r>
+      <w:r>
+        <w:rPr>
+          <w:noProof/>
+        </w:rPr>
+        <w:drawing>
+          <wp:inline distT="0" distB="0" distL="0" distR="0" wp14:anchorId="3152088D" wp14:editId="1238E993">
+            <wp:extent cx="2826327" cy="2184599"/>
+            <wp:effectExtent l="0" t="0" r="0" b="6350"/>
+            <wp:docPr id="5" name="Picture 5" descr="A picture containing scatter chart&#10;&#10;Description automatically generated"/>
+            <wp:cNvGraphicFramePr>
+              <a:graphicFrameLocks xmlns:a="http://schemas.openxmlformats.org/drawingml/2006/main" noChangeAspect="1"/>
+            </wp:cNvGraphicFramePr>
+            <a:graphic xmlns:a="http://schemas.openxmlformats.org/drawingml/2006/main">
+              <a:graphicData uri="http://schemas.openxmlformats.org/drawingml/2006/picture">
+                <pic:pic xmlns:pic="http://schemas.openxmlformats.org/drawingml/2006/picture">
+                  <pic:nvPicPr>
+                    <pic:cNvPr id="5" name="Picture 5" descr="A picture containing scatter chart&#10;&#10;Description automatically generated"/>
+                    <pic:cNvPicPr>
+                      <a:picLocks noChangeAspect="1" noChangeArrowheads="1"/>
+                    </pic:cNvPicPr>
+                  </pic:nvPicPr>
+                  <pic:blipFill>
+                    <a:blip r:embed="rId8">
+                      <a:extLst>
+                        <a:ext uri="{28A0092B-C50C-407E-A947-70E740481C1C}">
+                          <a14:useLocalDpi xmlns:a14="http://schemas.microsoft.com/office/drawing/2010/main" val="0"/>
+                        </a:ext>
+                      </a:extLst>
+                    </a:blip>
+                    <a:srcRect/>
+                    <a:stretch>
+                      <a:fillRect/>
+                    </a:stretch>
+                  </pic:blipFill>
+                  <pic:spPr bwMode="auto">
+                    <a:xfrm>
+                      <a:off x="0" y="0"/>
+                      <a:ext cx="2840883" cy="2195850"/>
+                    </a:xfrm>
+                    <a:prstGeom prst="rect">
+                      <a:avLst/>
+                    </a:prstGeom>
+                    <a:noFill/>
+                    <a:ln>
+                      <a:noFill/>
+                    </a:ln>
+                  </pic:spPr>
+                </pic:pic>
+              </a:graphicData>
+            </a:graphic>
+          </wp:inline>
+        </w:drawing>
+      </w:r>
+    </w:p>
+    <w:p>
+      <w:pPr>
+        <w:pStyle w:val="NoSpacing"/>
+      </w:pPr>
+      <w:r>
+        <w:t xml:space="preserve">Upon finding that </w:t>
+      </w:r>
+      <w:proofErr w:type="gramStart"/>
+      <w:r>
+        <w:t>both of the above</w:t>
+      </w:r>
+      <w:proofErr w:type="gramEnd"/>
+      <w:r>
+        <w:t xml:space="preserve"> typically have low values, we wanted to see if they typically matched, that is to say that having 0 casualties usually meant having 0 people displaced, so we plotted </w:t>
+      </w:r>
+      <w:r>
+        <w:t xml:space="preserve">the sum of the two measures to see if we would have more numbers above 0 or if the </w:t>
+      </w:r>
+      <w:r>
+        <w:t>sum quantity of 0s would stay roughly consistent. The results can be found in the figure</w:t>
+      </w:r>
+      <w:r>
+        <w:t>s</w:t>
+      </w:r>
+      <w:r>
+        <w:t xml:space="preserve"> below</w:t>
+      </w:r>
+      <w:r>
+        <w:t>:</w:t>
+      </w:r>
+    </w:p>
+    <w:p>
+      <w:pPr>
+        <w:pStyle w:val="NoSpacing"/>
+      </w:pPr>
+      <w:r>
+        <w:rPr>
+          <w:noProof/>
+        </w:rPr>
+        <w:drawing>
+          <wp:inline distT="0" distB="0" distL="0" distR="0" wp14:anchorId="1BD6C49B" wp14:editId="2896F413">
+            <wp:extent cx="2877335" cy="2334491"/>
+            <wp:effectExtent l="0" t="0" r="0" b="8890"/>
+            <wp:docPr id="9" name="Picture 9" descr="Chart, box and whisker chart&#10;&#10;Description automatically generated"/>
+            <wp:cNvGraphicFramePr>
+              <a:graphicFrameLocks xmlns:a="http://schemas.openxmlformats.org/drawingml/2006/main" noChangeAspect="1"/>
+            </wp:cNvGraphicFramePr>
+            <a:graphic xmlns:a="http://schemas.openxmlformats.org/drawingml/2006/main">
+              <a:graphicData uri="http://schemas.openxmlformats.org/drawingml/2006/picture">
+                <pic:pic xmlns:pic="http://schemas.openxmlformats.org/drawingml/2006/picture">
+                  <pic:nvPicPr>
+                    <pic:cNvPr id="9" name="Picture 9" descr="Chart, box and whisker chart&#10;&#10;Description automatically generated"/>
+                    <pic:cNvPicPr>
+                      <a:picLocks noChangeAspect="1" noChangeArrowheads="1"/>
+                    </pic:cNvPicPr>
+                  </pic:nvPicPr>
+                  <pic:blipFill>
+                    <a:blip r:embed="rId9">
+                      <a:extLst>
+                        <a:ext uri="{28A0092B-C50C-407E-A947-70E740481C1C}">
+                          <a14:useLocalDpi xmlns:a14="http://schemas.microsoft.com/office/drawing/2010/main" val="0"/>
+                        </a:ext>
+                      </a:extLst>
+                    </a:blip>
+                    <a:srcRect/>
+                    <a:stretch>
+                      <a:fillRect/>
+                    </a:stretch>
+                  </pic:blipFill>
+                  <pic:spPr bwMode="auto">
+                    <a:xfrm>
+                      <a:off x="0" y="0"/>
+                      <a:ext cx="2881262" cy="2337677"/>
+                    </a:xfrm>
+                    <a:prstGeom prst="rect">
+                      <a:avLst/>
+                    </a:prstGeom>
+                    <a:noFill/>
+                    <a:ln>
+                      <a:noFill/>
+                    </a:ln>
+                  </pic:spPr>
+                </pic:pic>
+              </a:graphicData>
+            </a:graphic>
+          </wp:inline>
+        </w:drawing>
+      </w:r>
+      <w:r>
+        <w:rPr>
+          <w:noProof/>
+        </w:rPr>
+        <w:drawing>
+          <wp:inline distT="0" distB="0" distL="0" distR="0" wp14:anchorId="7F63F992" wp14:editId="1FAE19DB">
+            <wp:extent cx="2909454" cy="2248853"/>
+            <wp:effectExtent l="0" t="0" r="5715" b="0"/>
+            <wp:docPr id="7" name="Picture 7" descr="A picture containing chart&#10;&#10;Description automatically generated"/>
+            <wp:cNvGraphicFramePr>
+              <a:graphicFrameLocks xmlns:a="http://schemas.openxmlformats.org/drawingml/2006/main" noChangeAspect="1"/>
+            </wp:cNvGraphicFramePr>
+            <a:graphic xmlns:a="http://schemas.openxmlformats.org/drawingml/2006/main">
+              <a:graphicData uri="http://schemas.openxmlformats.org/drawingml/2006/picture">
+                <pic:pic xmlns:pic="http://schemas.openxmlformats.org/drawingml/2006/picture">
+                  <pic:nvPicPr>
+                    <pic:cNvPr id="7" name="Picture 7" descr="A picture containing chart&#10;&#10;Description automatically generated"/>
+                    <pic:cNvPicPr>
+                      <a:picLocks noChangeAspect="1" noChangeArrowheads="1"/>
+                    </pic:cNvPicPr>
+                  </pic:nvPicPr>
+                  <pic:blipFill>
+                    <a:blip r:embed="rId10">
+                      <a:extLst>
+                        <a:ext uri="{28A0092B-C50C-407E-A947-70E740481C1C}">
+                          <a14:useLocalDpi xmlns:a14="http://schemas.microsoft.com/office/drawing/2010/main" val="0"/>
+                        </a:ext>
+                      </a:extLst>
+                    </a:blip>
+                    <a:srcRect/>
+                    <a:stretch>
+                      <a:fillRect/>
+                    </a:stretch>
+                  </pic:blipFill>
+                  <pic:spPr bwMode="auto">
+                    <a:xfrm>
+                      <a:off x="0" y="0"/>
+                      <a:ext cx="2938235" cy="2271099"/>
+                    </a:xfrm>
+                    <a:prstGeom prst="rect">
+                      <a:avLst/>
+                    </a:prstGeom>
+                    <a:noFill/>
+                    <a:ln>
+                      <a:noFill/>
+                    </a:ln>
+                  </pic:spPr>
+                </pic:pic>
+              </a:graphicData>
+            </a:graphic>
+          </wp:inline>
+        </w:drawing>
+      </w:r>
+    </w:p>
+    <w:p>
+      <w:pPr>
+        <w:pStyle w:val="NoSpacing"/>
+      </w:pPr>
+      <w:r>
+        <w:rPr>
+          <w:noProof/>
+        </w:rPr>
+        <w:drawing>
+          <wp:inline distT="0" distB="0" distL="0" distR="0" wp14:anchorId="1F0F7C8F" wp14:editId="66CA6264">
+            <wp:extent cx="3304309" cy="2467555"/>
+            <wp:effectExtent l="0" t="0" r="0" b="9525"/>
+            <wp:docPr id="8" name="Picture 8" descr="Chart, histogram&#10;&#10;Description automatically generated"/>
+            <wp:cNvGraphicFramePr>
+              <a:graphicFrameLocks xmlns:a="http://schemas.openxmlformats.org/drawingml/2006/main" noChangeAspect="1"/>
+            </wp:cNvGraphicFramePr>
+            <a:graphic xmlns:a="http://schemas.openxmlformats.org/drawingml/2006/main">
+              <a:graphicData uri="http://schemas.openxmlformats.org/drawingml/2006/picture">
+                <pic:pic xmlns:pic="http://schemas.openxmlformats.org/drawingml/2006/picture">
+                  <pic:nvPicPr>
+                    <pic:cNvPr id="8" name="Picture 8" descr="Chart, histogram&#10;&#10;Description automatically generated"/>
+                    <pic:cNvPicPr>
+                      <a:picLocks noChangeAspect="1" noChangeArrowheads="1"/>
+                    </pic:cNvPicPr>
+                  </pic:nvPicPr>
+                  <pic:blipFill>
+                    <a:blip r:embed="rId11">
+                      <a:extLst>
+                        <a:ext uri="{28A0092B-C50C-407E-A947-70E740481C1C}">
+                          <a14:useLocalDpi xmlns:a14="http://schemas.microsoft.com/office/drawing/2010/main" val="0"/>
+                        </a:ext>
+                      </a:extLst>
+                    </a:blip>
+                    <a:srcRect/>
+                    <a:stretch>
+                      <a:fillRect/>
+                    </a:stretch>
+                  </pic:blipFill>
+                  <pic:spPr bwMode="auto">
+                    <a:xfrm>
+                      <a:off x="0" y="0"/>
+                      <a:ext cx="3305431" cy="2468393"/>
+                    </a:xfrm>
+                    <a:prstGeom prst="rect">
+                      <a:avLst/>
+                    </a:prstGeom>
+                    <a:noFill/>
+                    <a:ln>
+                      <a:noFill/>
+                    </a:ln>
+                  </pic:spPr>
+                </pic:pic>
+              </a:graphicData>
+            </a:graphic>
+          </wp:inline>
+        </w:drawing>
+      </w:r>
+    </w:p>
+    <w:p>
+      <w:pPr>
+        <w:pStyle w:val="NoSpacing"/>
+        <w:rPr>
+          <w:b/>
+          <w:bCs/>
+          <w:u w:val="single"/>
+        </w:rPr>
+      </w:pPr>
+    </w:p>
+    <w:p>
+      <w:pPr>
+        <w:pStyle w:val="NoSpacing"/>
+        <w:rPr>
+          <w:b/>
+          <w:bCs/>
+          <w:u w:val="single"/>
+        </w:rPr>
+      </w:pPr>
+    </w:p>
+    <w:p>
+      <w:pPr>
+        <w:pStyle w:val="NoSpacing"/>
+        <w:rPr>
+          <w:b/>
+          <w:bCs/>
+          <w:u w:val="single"/>
+        </w:rPr>
+      </w:pPr>
+    </w:p>
     <w:p>
       <w:pPr>
         <w:pStyle w:val="NoSpacing"/>
@@ -512,20 +1187,23 @@
         <w:t>all</w:t>
       </w:r>
       <w:r>
-        <w:t xml:space="preserve"> the fires as bad or good based on the number of casualties, the number of people displaced, the damage in Canadian dollars, and the response time. A fire was considered bad if the total number of casualties plus the number of people displaced was 5 or more, the damage was $10,000 or more, or the response time was more than 20 minutes. A fire was considered ‘good’ or ‘acceptable’ otherwise. </w:t>
-      </w:r>
-    </w:p>
-    <w:p>
-      <w:pPr>
-        <w:pStyle w:val="NoSpacing"/>
-      </w:pPr>
-    </w:p>
-    <w:p>
-      <w:pPr>
-        <w:pStyle w:val="NoSpacing"/>
-      </w:pPr>
+        <w:t xml:space="preserve"> the fires as bad or good based on the number of casualties, the number of people displaced, the damage in Canadian dollars, and the response time. A fire was considered bad if the total number of casualties plus the number of people displaced was 5 or more, the </w:t>
+      </w:r>
       <w:r>
         <w:lastRenderedPageBreak/>
+        <w:t xml:space="preserve">damage was $10,000 or more, or the response time was more than 20 minutes. A fire was considered ‘good’ or ‘acceptable’ otherwise. </w:t>
+      </w:r>
+    </w:p>
+    <w:p>
+      <w:pPr>
+        <w:pStyle w:val="NoSpacing"/>
+      </w:pPr>
+    </w:p>
+    <w:p>
+      <w:pPr>
+        <w:pStyle w:val="NoSpacing"/>
+      </w:pPr>
+      <w:r>
         <w:t>In addition, we performed under-sampling of the bad outcomes because there was about a 3:1 ratio between the bad and good outcomes. We reduced the number of bad outcome samples to equal those of the good outcomes.</w:t>
       </w:r>
     </w:p>
@@ -557,10 +1235,7 @@
         <w:pStyle w:val="NoSpacing"/>
       </w:pPr>
       <w:r>
-        <w:t xml:space="preserve">Out of the features that we chose, there was only one that had any missing values. The holiday feature was mostly missing because only a small percentage of the fires in the data occurred on holidays. Since over 95% of the data was missing for that feature, we created a new value for it called ‘Not holiday’ and filled those missing values. The figure below </w:t>
-      </w:r>
-      <w:r>
-        <w:t xml:space="preserve">shows the number of missing values in each column before imputation. </w:t>
+        <w:t xml:space="preserve">Out of the features that we chose, there was only one that had any missing values. The holiday feature was mostly missing because only a small percentage of the fires in the data occurred on holidays. Since over 95% of the data was missing for that feature, we created a new value for it called ‘Not holiday’ and filled those missing values. The figure below shows the number of missing values in each column before imputation. </w:t>
       </w:r>
     </w:p>
     <w:p>
@@ -587,7 +1262,7 @@
                     <pic:cNvPicPr/>
                   </pic:nvPicPr>
                   <pic:blipFill>
-                    <a:blip r:embed="rId4"/>
+                    <a:blip r:embed="rId12"/>
                     <a:stretch>
                       <a:fillRect/>
                     </a:stretch>
@@ -658,6 +1333,7 @@
         <w:rPr>
           <w:noProof/>
         </w:rPr>
+        <w:lastRenderedPageBreak/>
         <w:drawing>
           <wp:inline distT="0" distB="0" distL="0" distR="0" wp14:anchorId="26FE0B4F" wp14:editId="0F3940AD">
             <wp:extent cx="2963087" cy="2811780"/>
@@ -674,7 +1350,7 @@
                     <pic:cNvPicPr/>
                   </pic:nvPicPr>
                   <pic:blipFill>
-                    <a:blip r:embed="rId5"/>
+                    <a:blip r:embed="rId13"/>
                     <a:stretch>
                       <a:fillRect/>
                     </a:stretch>
@@ -733,7 +1409,7 @@
                     <pic:cNvPicPr/>
                   </pic:nvPicPr>
                   <pic:blipFill>
-                    <a:blip r:embed="rId6"/>
+                    <a:blip r:embed="rId14"/>
                     <a:stretch>
                       <a:fillRect/>
                     </a:stretch>
@@ -779,6 +1455,7 @@
           <w:bCs/>
           <w:u w:val="single"/>
         </w:rPr>
+        <w:lastRenderedPageBreak/>
         <w:t>Normalization</w:t>
       </w:r>
     </w:p>
@@ -814,7 +1491,7 @@
                     <pic:cNvPicPr/>
                   </pic:nvPicPr>
                   <pic:blipFill>
-                    <a:blip r:embed="rId7"/>
+                    <a:blip r:embed="rId15"/>
                     <a:stretch>
                       <a:fillRect/>
                     </a:stretch>
@@ -890,7 +1567,7 @@
                     <pic:cNvPicPr/>
                   </pic:nvPicPr>
                   <pic:blipFill>
-                    <a:blip r:embed="rId8"/>
+                    <a:blip r:embed="rId16"/>
                     <a:stretch>
                       <a:fillRect/>
                     </a:stretch>
@@ -935,7 +1612,7 @@
                     <pic:cNvPicPr/>
                   </pic:nvPicPr>
                   <pic:blipFill>
-                    <a:blip r:embed="rId9"/>
+                    <a:blip r:embed="rId17"/>
                     <a:stretch>
                       <a:fillRect/>
                     </a:stretch>
@@ -964,6 +1641,7 @@
         <w:rPr>
           <w:noProof/>
         </w:rPr>
+        <w:lastRenderedPageBreak/>
         <w:drawing>
           <wp:inline distT="0" distB="0" distL="0" distR="0" wp14:anchorId="60F04047" wp14:editId="5B27EE83">
             <wp:extent cx="3910603" cy="2186940"/>
@@ -980,7 +1658,7 @@
                     <pic:cNvPicPr/>
                   </pic:nvPicPr>
                   <pic:blipFill>
-                    <a:blip r:embed="rId10"/>
+                    <a:blip r:embed="rId18"/>
                     <a:stretch>
                       <a:fillRect/>
                     </a:stretch>

</xml_diff>